<commit_message>
update to the Assign. 6 doc
</commit_message>
<xml_diff>
--- a/Ass-6/Assignment 6.docx
+++ b/Ass-6/Assignment 6.docx
@@ -18,7 +18,16 @@
           <w:u w:val="single"/>
           <w:lang w:val="en-US"/>
         </w:rPr>
-        <w:t>Assignment 5</w:t>
+        <w:t xml:space="preserve">Assignment </w:t>
+      </w:r>
+      <w:r>
+        <w:rPr>
+          <w:sz w:val="30"/>
+          <w:szCs w:val="30"/>
+          <w:u w:val="single"/>
+          <w:lang w:val="en-US"/>
+        </w:rPr>
+        <w:t>6</w:t>
       </w:r>
     </w:p>
     <w:p>
@@ -310,7 +319,7 @@
           <w:sz w:val="30"/>
           <w:szCs w:val="30"/>
           <w:shd w:val="clear" w:color="auto" w:fill="FFFFFF"/>
-          <w:lang w:val="en-NG" w:eastAsia="en-NG"/>
+          <w:lang w:eastAsia="en-NG"/>
         </w:rPr>
       </w:pPr>
       <w:r>
@@ -320,7 +329,7 @@
           <w:sz w:val="30"/>
           <w:szCs w:val="30"/>
           <w:shd w:val="clear" w:color="auto" w:fill="FFFFFF"/>
-          <w:lang w:val="en-NG" w:eastAsia="en-NG"/>
+          <w:lang w:eastAsia="en-NG"/>
         </w:rPr>
         <w:t xml:space="preserve">let </w:t>
       </w:r>
@@ -342,7 +351,7 @@
           <w:sz w:val="30"/>
           <w:szCs w:val="30"/>
           <w:shd w:val="clear" w:color="auto" w:fill="FFFFFF"/>
-          <w:lang w:val="en-NG" w:eastAsia="en-NG"/>
+          <w:lang w:eastAsia="en-NG"/>
         </w:rPr>
         <w:t xml:space="preserve"> = function () {</w:t>
       </w:r>
@@ -357,7 +366,7 @@
           <w:sz w:val="30"/>
           <w:szCs w:val="30"/>
           <w:shd w:val="clear" w:color="auto" w:fill="FFFFFF"/>
-          <w:lang w:val="en-NG" w:eastAsia="en-NG"/>
+          <w:lang w:eastAsia="en-NG"/>
         </w:rPr>
       </w:pPr>
       <w:r>
@@ -367,9 +376,33 @@
           <w:sz w:val="30"/>
           <w:szCs w:val="30"/>
           <w:shd w:val="clear" w:color="auto" w:fill="FFFFFF"/>
-          <w:lang w:val="en-NG" w:eastAsia="en-NG"/>
-        </w:rPr>
-        <w:t xml:space="preserve">    console.log('Anonymous function');</w:t>
+          <w:lang w:eastAsia="en-NG"/>
+        </w:rPr>
+        <w:t xml:space="preserve">    </w:t>
+      </w:r>
+      <w:proofErr w:type="gramStart"/>
+      <w:r>
+        <w:rPr>
+          <w:rFonts w:ascii="Courier New" w:eastAsia="Times New Roman" w:hAnsi="Courier New" w:cs="Courier New"/>
+          <w:color w:val="000000"/>
+          <w:sz w:val="30"/>
+          <w:szCs w:val="30"/>
+          <w:shd w:val="clear" w:color="auto" w:fill="FFFFFF"/>
+          <w:lang w:eastAsia="en-NG"/>
+        </w:rPr>
+        <w:t>console.log(</w:t>
+      </w:r>
+      <w:proofErr w:type="gramEnd"/>
+      <w:r>
+        <w:rPr>
+          <w:rFonts w:ascii="Courier New" w:eastAsia="Times New Roman" w:hAnsi="Courier New" w:cs="Courier New"/>
+          <w:color w:val="000000"/>
+          <w:sz w:val="30"/>
+          <w:szCs w:val="30"/>
+          <w:shd w:val="clear" w:color="auto" w:fill="FFFFFF"/>
+          <w:lang w:eastAsia="en-NG"/>
+        </w:rPr>
+        <w:t>'Anonymous function');</w:t>
       </w:r>
     </w:p>
     <w:p>
@@ -382,7 +415,7 @@
           <w:sz w:val="30"/>
           <w:szCs w:val="30"/>
           <w:shd w:val="clear" w:color="auto" w:fill="FFFFFF"/>
-          <w:lang w:val="en-NG" w:eastAsia="en-NG"/>
+          <w:lang w:eastAsia="en-NG"/>
         </w:rPr>
       </w:pPr>
       <w:r>
@@ -392,7 +425,7 @@
           <w:sz w:val="30"/>
           <w:szCs w:val="30"/>
           <w:shd w:val="clear" w:color="auto" w:fill="FFFFFF"/>
-          <w:lang w:val="en-NG" w:eastAsia="en-NG"/>
+          <w:lang w:eastAsia="en-NG"/>
         </w:rPr>
         <w:t>};</w:t>
       </w:r>
@@ -406,7 +439,7 @@
           <w:sz w:val="30"/>
           <w:szCs w:val="30"/>
           <w:shd w:val="clear" w:color="auto" w:fill="FFFFFF"/>
-          <w:lang w:val="en-NG" w:eastAsia="en-NG"/>
+          <w:lang w:eastAsia="en-NG"/>
         </w:rPr>
       </w:pPr>
     </w:p>
@@ -421,6 +454,7 @@
           <w:lang w:val="en-US"/>
         </w:rPr>
       </w:pPr>
+      <w:proofErr w:type="gramStart"/>
       <w:r>
         <w:rPr>
           <w:rFonts w:ascii="Courier New" w:eastAsia="Times New Roman" w:hAnsi="Courier New" w:cs="Courier New"/>
@@ -439,9 +473,21 @@
           <w:sz w:val="30"/>
           <w:szCs w:val="30"/>
           <w:shd w:val="clear" w:color="auto" w:fill="FFFFFF"/>
-          <w:lang w:val="en-NG" w:eastAsia="en-NG"/>
-        </w:rPr>
-        <w:t>();</w:t>
+          <w:lang w:eastAsia="en-NG"/>
+        </w:rPr>
+        <w:t>(</w:t>
+      </w:r>
+      <w:proofErr w:type="gramEnd"/>
+      <w:r>
+        <w:rPr>
+          <w:rFonts w:ascii="Courier New" w:eastAsia="Times New Roman" w:hAnsi="Courier New" w:cs="Courier New"/>
+          <w:color w:val="000000"/>
+          <w:sz w:val="30"/>
+          <w:szCs w:val="30"/>
+          <w:shd w:val="clear" w:color="auto" w:fill="FFFFFF"/>
+          <w:lang w:eastAsia="en-NG"/>
+        </w:rPr>
+        <w:t>);</w:t>
       </w:r>
     </w:p>
     <w:p>
@@ -498,29 +544,7 @@
             <w:szCs w:val="30"/>
             <w:lang w:val="en-US"/>
           </w:rPr>
-          <w:t>https://github.com/eni4sure/devcamp-assignments/blob/master/Ass-6/Q</w:t>
-        </w:r>
-        <w:r>
-          <w:rPr>
-            <w:rStyle w:val="Hyperlink"/>
-            <w:b/>
-            <w:bCs/>
-            <w:sz w:val="30"/>
-            <w:szCs w:val="30"/>
-            <w:lang w:val="en-US"/>
-          </w:rPr>
-          <w:t>3</w:t>
-        </w:r>
-        <w:r>
-          <w:rPr>
-            <w:rStyle w:val="Hyperlink"/>
-            <w:b/>
-            <w:bCs/>
-            <w:sz w:val="30"/>
-            <w:szCs w:val="30"/>
-            <w:lang w:val="en-US"/>
-          </w:rPr>
-          <w:t>.js</w:t>
+          <w:t>https://github.com/eni4sure/devcamp-assignments/blob/master/Ass-6/Q3.js</w:t>
         </w:r>
       </w:hyperlink>
     </w:p>
@@ -578,29 +602,7 @@
             <w:szCs w:val="30"/>
             <w:lang w:val="en-US"/>
           </w:rPr>
-          <w:t>https://github.com/eni4sure/devcamp-assignments/blob/master/Ass-6/Q</w:t>
-        </w:r>
-        <w:r>
-          <w:rPr>
-            <w:rStyle w:val="Hyperlink"/>
-            <w:b/>
-            <w:bCs/>
-            <w:sz w:val="30"/>
-            <w:szCs w:val="30"/>
-            <w:lang w:val="en-US"/>
-          </w:rPr>
-          <w:t>4</w:t>
-        </w:r>
-        <w:r>
-          <w:rPr>
-            <w:rStyle w:val="Hyperlink"/>
-            <w:b/>
-            <w:bCs/>
-            <w:sz w:val="30"/>
-            <w:szCs w:val="30"/>
-            <w:lang w:val="en-US"/>
-          </w:rPr>
-          <w:t>.js</w:t>
+          <w:t>https://github.com/eni4sure/devcamp-assignments/blob/master/Ass-6/Q4.js</w:t>
         </w:r>
       </w:hyperlink>
     </w:p>
@@ -658,40 +660,7 @@
             <w:szCs w:val="30"/>
             <w:lang w:val="en-US"/>
           </w:rPr>
-          <w:t>https://github.com/eni4sure/devcamp-assignments/blob/master/Ass-6/Q</w:t>
-        </w:r>
-        <w:r>
-          <w:rPr>
-            <w:rStyle w:val="Hyperlink"/>
-            <w:b/>
-            <w:bCs/>
-            <w:sz w:val="30"/>
-            <w:szCs w:val="30"/>
-            <w:lang w:val="en-US"/>
-          </w:rPr>
-          <w:t>5</w:t>
-        </w:r>
-        <w:r>
-          <w:rPr>
-            <w:rStyle w:val="Hyperlink"/>
-            <w:b/>
-            <w:bCs/>
-            <w:sz w:val="30"/>
-            <w:szCs w:val="30"/>
-            <w:lang w:val="en-US"/>
-          </w:rPr>
-          <w:t>.</w:t>
-        </w:r>
-        <w:r>
-          <w:rPr>
-            <w:rStyle w:val="Hyperlink"/>
-            <w:b/>
-            <w:bCs/>
-            <w:sz w:val="30"/>
-            <w:szCs w:val="30"/>
-            <w:lang w:val="en-US"/>
-          </w:rPr>
-          <w:t>html</w:t>
+          <w:t>https://github.com/eni4sure/devcamp-assignments/blob/master/Ass-6/Q5.html</w:t>
         </w:r>
       </w:hyperlink>
     </w:p>
@@ -749,29 +718,7 @@
             <w:szCs w:val="30"/>
             <w:lang w:val="en-US"/>
           </w:rPr>
-          <w:t>https://github.com/eni4sure/devcamp-assignments/blob/master/Ass-6/Q</w:t>
-        </w:r>
-        <w:r>
-          <w:rPr>
-            <w:rStyle w:val="Hyperlink"/>
-            <w:b/>
-            <w:bCs/>
-            <w:sz w:val="30"/>
-            <w:szCs w:val="30"/>
-            <w:lang w:val="en-US"/>
-          </w:rPr>
-          <w:t>6</w:t>
-        </w:r>
-        <w:r>
-          <w:rPr>
-            <w:rStyle w:val="Hyperlink"/>
-            <w:b/>
-            <w:bCs/>
-            <w:sz w:val="30"/>
-            <w:szCs w:val="30"/>
-            <w:lang w:val="en-US"/>
-          </w:rPr>
-          <w:t>.js</w:t>
+          <w:t>https://github.com/eni4sure/devcamp-assignments/blob/master/Ass-6/Q6.js</w:t>
         </w:r>
       </w:hyperlink>
     </w:p>

</xml_diff>